<commit_message>
Robot control specification and verification
</commit_message>
<xml_diff>
--- a/Documentation/Robot Control Specification Verification.docx
+++ b/Documentation/Robot Control Specification Verification.docx
@@ -17,8 +17,6 @@
           <w:szCs w:val="44"/>
         </w:rPr>
       </w:pPr>
-      <w:bookmarkStart w:id="0" w:name="_GoBack"/>
-      <w:bookmarkEnd w:id="0"/>
       <w:r>
         <w:rPr>
           <w:i w:val="0"/>
@@ -26,7 +24,7 @@
           <w:sz w:val="24"/>
           <w:szCs w:val="44"/>
         </w:rPr>
-        <w:t>Date</w:t>
+        <w:t>Feb 24, 2013</w:t>
       </w:r>
     </w:p>
     <w:p>
@@ -59,7 +57,7 @@
           <w:sz w:val="44"/>
           <w:szCs w:val="44"/>
         </w:rPr>
-        <w:t>Document Name</w:t>
+        <w:t>Robot Control Specification Verification</w:t>
       </w:r>
     </w:p>
     <w:p>
@@ -87,7 +85,34 @@
           <w:color w:val="4F81BD" w:themeColor="accent1"/>
           <w:sz w:val="32"/>
         </w:rPr>
-        <w:t># : Laboratory Name</w:t>
+        <w:t xml:space="preserve"># </w:t>
+      </w:r>
+      <w:r>
+        <w:rPr>
+          <w:rFonts w:ascii="Calibri" w:hAnsi="Calibri"/>
+          <w:b/>
+          <w:color w:val="4F81BD" w:themeColor="accent1"/>
+          <w:sz w:val="32"/>
+        </w:rPr>
+        <w:t>2</w:t>
+      </w:r>
+      <w:r>
+        <w:rPr>
+          <w:rFonts w:ascii="Calibri" w:hAnsi="Calibri"/>
+          <w:b/>
+          <w:color w:val="4F81BD" w:themeColor="accent1"/>
+          <w:sz w:val="32"/>
+        </w:rPr>
+        <w:t xml:space="preserve">: </w:t>
+      </w:r>
+      <w:r>
+        <w:rPr>
+          <w:rFonts w:ascii="Calibri" w:hAnsi="Calibri"/>
+          <w:b/>
+          <w:color w:val="4F81BD" w:themeColor="accent1"/>
+          <w:sz w:val="32"/>
+        </w:rPr>
+        <w:t>Requirements and Specification</w:t>
       </w:r>
     </w:p>
     <w:p>
@@ -149,27 +174,45 @@
           <w:b/>
         </w:rPr>
       </w:pPr>
+      <w:proofErr w:type="spellStart"/>
       <w:r>
         <w:rPr>
           <w:rFonts w:asciiTheme="majorHAnsi" w:hAnsiTheme="majorHAnsi"/>
           <w:b/>
         </w:rPr>
-        <w:t>Dworak, Catherine</w:t>
-      </w:r>
-    </w:p>
-    <w:p>
-      <w:pPr>
+        <w:t>Dworak</w:t>
+      </w:r>
+      <w:proofErr w:type="spellEnd"/>
+      <w:r>
         <w:rPr>
           <w:rFonts w:asciiTheme="majorHAnsi" w:hAnsiTheme="majorHAnsi"/>
           <w:b/>
         </w:rPr>
-      </w:pPr>
-      <w:r>
+        <w:t>, Catherine</w:t>
+      </w:r>
+    </w:p>
+    <w:p>
+      <w:pPr>
         <w:rPr>
           <w:rFonts w:asciiTheme="majorHAnsi" w:hAnsiTheme="majorHAnsi"/>
           <w:b/>
         </w:rPr>
-        <w:t>Bertoglio, David</w:t>
+      </w:pPr>
+      <w:proofErr w:type="spellStart"/>
+      <w:r>
+        <w:rPr>
+          <w:rFonts w:asciiTheme="majorHAnsi" w:hAnsiTheme="majorHAnsi"/>
+          <w:b/>
+        </w:rPr>
+        <w:t>Bertoglio</w:t>
+      </w:r>
+      <w:proofErr w:type="spellEnd"/>
+      <w:r>
+        <w:rPr>
+          <w:rFonts w:asciiTheme="majorHAnsi" w:hAnsiTheme="majorHAnsi"/>
+          <w:b/>
+        </w:rPr>
+        <w:t>, David</w:t>
       </w:r>
     </w:p>
     <w:p>
@@ -206,12 +249,37 @@
           <w:b/>
         </w:rPr>
       </w:pPr>
+      <w:proofErr w:type="gramStart"/>
       <w:r>
         <w:rPr>
           <w:rFonts w:ascii="Calibri" w:hAnsi="Calibri"/>
           <w:b/>
         </w:rPr>
-        <w:t>Description of Work Product</w:t>
+        <w:t>Verification of robot control specification document.</w:t>
+      </w:r>
+      <w:proofErr w:type="gramEnd"/>
+      <w:r>
+        <w:rPr>
+          <w:rFonts w:ascii="Calibri" w:hAnsi="Calibri"/>
+          <w:b/>
+        </w:rPr>
+        <w:t xml:space="preserve">  Includes documentation of inspection</w:t>
+      </w:r>
+      <w:proofErr w:type="gramStart"/>
+      <w:r>
+        <w:rPr>
+          <w:rFonts w:ascii="Calibri" w:hAnsi="Calibri"/>
+          <w:b/>
+        </w:rPr>
+        <w:t>,  including</w:t>
+      </w:r>
+      <w:proofErr w:type="gramEnd"/>
+      <w:r>
+        <w:rPr>
+          <w:rFonts w:ascii="Calibri" w:hAnsi="Calibri"/>
+          <w:b/>
+        </w:rPr>
+        <w:t xml:space="preserve"> mistakes and revisions.</w:t>
       </w:r>
     </w:p>
     <w:p>
@@ -258,11 +326,16 @@
         <w:t>Document Revision Information</w:t>
       </w:r>
     </w:p>
-    <w:p/>
-    <w:p/>
-    <w:p/>
-    <w:p/>
-    <w:p/>
+    <w:p>
+      <w:r>
+        <w:t xml:space="preserve"> </w:t>
+      </w:r>
+    </w:p>
+    <w:p>
+      <w:r>
+        <w:t>2/24/13 - created</w:t>
+      </w:r>
+    </w:p>
     <w:p/>
     <w:p/>
     <w:p/>
@@ -367,6 +440,102 @@
       </w:r>
     </w:p>
     <w:p/>
+    <w:p>
+      <w:pPr>
+        <w:rPr>
+          <w:rFonts w:asciiTheme="majorHAnsi" w:hAnsiTheme="majorHAnsi"/>
+          <w:b/>
+        </w:rPr>
+      </w:pPr>
+      <w:r>
+        <w:rPr>
+          <w:rFonts w:asciiTheme="majorHAnsi" w:hAnsiTheme="majorHAnsi"/>
+          <w:b/>
+        </w:rPr>
+        <w:t>Morgan, Laura</w:t>
+      </w:r>
+    </w:p>
+    <w:p>
+      <w:pPr>
+        <w:rPr>
+          <w:rFonts w:asciiTheme="majorHAnsi" w:hAnsiTheme="majorHAnsi"/>
+          <w:b/>
+        </w:rPr>
+      </w:pPr>
+      <w:proofErr w:type="spellStart"/>
+      <w:r>
+        <w:rPr>
+          <w:rFonts w:asciiTheme="majorHAnsi" w:hAnsiTheme="majorHAnsi"/>
+          <w:b/>
+        </w:rPr>
+        <w:t>Miaw</w:t>
+      </w:r>
+      <w:proofErr w:type="spellEnd"/>
+      <w:r>
+        <w:rPr>
+          <w:rFonts w:asciiTheme="majorHAnsi" w:hAnsiTheme="majorHAnsi"/>
+          <w:b/>
+        </w:rPr>
+        <w:t xml:space="preserve">, </w:t>
+      </w:r>
+      <w:proofErr w:type="spellStart"/>
+      <w:r>
+        <w:rPr>
+          <w:rFonts w:asciiTheme="majorHAnsi" w:hAnsiTheme="majorHAnsi"/>
+          <w:b/>
+        </w:rPr>
+        <w:t>Jireh</w:t>
+      </w:r>
+      <w:proofErr w:type="spellEnd"/>
+    </w:p>
+    <w:p>
+      <w:pPr>
+        <w:rPr>
+          <w:rFonts w:asciiTheme="majorHAnsi" w:hAnsiTheme="majorHAnsi"/>
+          <w:b/>
+        </w:rPr>
+      </w:pPr>
+      <w:proofErr w:type="spellStart"/>
+      <w:r>
+        <w:rPr>
+          <w:rFonts w:asciiTheme="majorHAnsi" w:hAnsiTheme="majorHAnsi"/>
+          <w:b/>
+        </w:rPr>
+        <w:t>Dworak</w:t>
+      </w:r>
+      <w:proofErr w:type="spellEnd"/>
+      <w:r>
+        <w:rPr>
+          <w:rFonts w:asciiTheme="majorHAnsi" w:hAnsiTheme="majorHAnsi"/>
+          <w:b/>
+        </w:rPr>
+        <w:t>, Catherine</w:t>
+      </w:r>
+    </w:p>
+    <w:p>
+      <w:pPr>
+        <w:rPr>
+          <w:rFonts w:asciiTheme="majorHAnsi" w:hAnsiTheme="majorHAnsi"/>
+          <w:b/>
+        </w:rPr>
+      </w:pPr>
+      <w:proofErr w:type="spellStart"/>
+      <w:r>
+        <w:rPr>
+          <w:rFonts w:asciiTheme="majorHAnsi" w:hAnsiTheme="majorHAnsi"/>
+          <w:b/>
+        </w:rPr>
+        <w:t>Bertoglio</w:t>
+      </w:r>
+      <w:proofErr w:type="spellEnd"/>
+      <w:r>
+        <w:rPr>
+          <w:rFonts w:asciiTheme="majorHAnsi" w:hAnsiTheme="majorHAnsi"/>
+          <w:b/>
+        </w:rPr>
+        <w:t>, David</w:t>
+      </w:r>
+    </w:p>
     <w:p/>
     <w:p/>
     <w:p/>
@@ -445,12 +614,9 @@
     <w:sdt>
       <w:sdtPr>
         <w:rPr>
-          <w:rFonts w:asciiTheme="minorHAnsi" w:eastAsiaTheme="minorHAnsi" w:hAnsiTheme="minorHAnsi" w:cstheme="minorBidi"/>
-          <w:b w:val="0"/>
-          <w:bCs w:val="0"/>
-          <w:color w:val="auto"/>
+          <w:b/>
+          <w:bCs/>
           <w:sz w:val="32"/>
-          <w:szCs w:val="24"/>
         </w:rPr>
         <w:id w:val="92301905"/>
         <w:docPartObj>
@@ -460,10 +626,108 @@
       </w:sdtPr>
       <w:sdtEndPr>
         <w:rPr>
+          <w:b w:val="0"/>
+          <w:bCs w:val="0"/>
           <w:sz w:val="24"/>
         </w:rPr>
       </w:sdtEndPr>
       <w:sdtContent>
+        <w:p>
+          <w:pPr>
+            <w:rPr>
+              <w:rFonts w:asciiTheme="majorHAnsi" w:hAnsiTheme="majorHAnsi"/>
+              <w:b/>
+            </w:rPr>
+          </w:pPr>
+          <w:r>
+            <w:rPr>
+              <w:rFonts w:asciiTheme="majorHAnsi" w:hAnsiTheme="majorHAnsi"/>
+              <w:b/>
+            </w:rPr>
+            <w:t>Morgan, Laura</w:t>
+          </w:r>
+        </w:p>
+        <w:p>
+          <w:pPr>
+            <w:rPr>
+              <w:rFonts w:asciiTheme="majorHAnsi" w:hAnsiTheme="majorHAnsi"/>
+              <w:b/>
+            </w:rPr>
+          </w:pPr>
+          <w:proofErr w:type="spellStart"/>
+          <w:r>
+            <w:rPr>
+              <w:rFonts w:asciiTheme="majorHAnsi" w:hAnsiTheme="majorHAnsi"/>
+              <w:b/>
+            </w:rPr>
+            <w:t>Miaw</w:t>
+          </w:r>
+          <w:proofErr w:type="spellEnd"/>
+          <w:r>
+            <w:rPr>
+              <w:rFonts w:asciiTheme="majorHAnsi" w:hAnsiTheme="majorHAnsi"/>
+              <w:b/>
+            </w:rPr>
+            <w:t xml:space="preserve">, </w:t>
+          </w:r>
+          <w:proofErr w:type="spellStart"/>
+          <w:r>
+            <w:rPr>
+              <w:rFonts w:asciiTheme="majorHAnsi" w:hAnsiTheme="majorHAnsi"/>
+              <w:b/>
+            </w:rPr>
+            <w:t>Jireh</w:t>
+          </w:r>
+          <w:proofErr w:type="spellEnd"/>
+        </w:p>
+        <w:p>
+          <w:pPr>
+            <w:rPr>
+              <w:rFonts w:asciiTheme="majorHAnsi" w:hAnsiTheme="majorHAnsi"/>
+              <w:b/>
+            </w:rPr>
+          </w:pPr>
+          <w:proofErr w:type="spellStart"/>
+          <w:r>
+            <w:rPr>
+              <w:rFonts w:asciiTheme="majorHAnsi" w:hAnsiTheme="majorHAnsi"/>
+              <w:b/>
+            </w:rPr>
+            <w:t>Dworak</w:t>
+          </w:r>
+          <w:proofErr w:type="spellEnd"/>
+          <w:r>
+            <w:rPr>
+              <w:rFonts w:asciiTheme="majorHAnsi" w:hAnsiTheme="majorHAnsi"/>
+              <w:b/>
+            </w:rPr>
+            <w:t>, Catherine</w:t>
+          </w:r>
+        </w:p>
+        <w:p>
+          <w:pPr>
+            <w:rPr>
+              <w:rFonts w:asciiTheme="majorHAnsi" w:hAnsiTheme="majorHAnsi"/>
+              <w:b/>
+            </w:rPr>
+          </w:pPr>
+          <w:proofErr w:type="spellStart"/>
+          <w:r>
+            <w:rPr>
+              <w:rFonts w:asciiTheme="majorHAnsi" w:hAnsiTheme="majorHAnsi"/>
+              <w:b/>
+            </w:rPr>
+            <w:t>Bertoglio</w:t>
+          </w:r>
+          <w:proofErr w:type="spellEnd"/>
+          <w:r>
+            <w:rPr>
+              <w:rFonts w:asciiTheme="majorHAnsi" w:hAnsiTheme="majorHAnsi"/>
+              <w:b/>
+            </w:rPr>
+            <w:t>, David</w:t>
+          </w:r>
+        </w:p>
         <w:p>
           <w:pPr>
             <w:pStyle w:val="TOCHeading"/>
@@ -487,31 +751,1026 @@
             </w:rPr>
             <w:br w:type="page"/>
           </w:r>
+          <w:bookmarkStart w:id="0" w:name="_Toc349480540"/>
           <w:r>
             <w:lastRenderedPageBreak/>
             <w:t>Table of Contents</w:t>
           </w:r>
+          <w:bookmarkEnd w:id="0"/>
         </w:p>
         <w:p>
-          <w:fldSimple w:instr=" TOC \o &quot;1-3&quot; \h \z \u ">
-            <w:r>
-              <w:rPr>
-                <w:b/>
-                <w:noProof/>
-              </w:rPr>
-              <w:t>Word did not find any entries for your table of contents.</w:t>
-            </w:r>
-            <w:r>
-              <w:rPr>
-                <w:noProof/>
-              </w:rPr>
-              <w:br/>
-              <w:t>In your document, select the words to include in the table of contents, and then in the Formatting Palette under Styles, click a heading style. Repeat for each heading that you want to include, and then insert the table of contents in your document.  You can also create a table of contents by clicking the Create with Manual Formatting option and then type the entries manually.</w:t>
-            </w:r>
-          </w:fldSimple>
+          <w:pPr>
+            <w:pStyle w:val="TOC1"/>
+            <w:tabs>
+              <w:tab w:val="right" w:leader="dot" w:pos="8630"/>
+            </w:tabs>
+            <w:rPr>
+              <w:rFonts w:asciiTheme="minorHAnsi" w:eastAsiaTheme="minorEastAsia" w:hAnsiTheme="minorHAnsi"/>
+              <w:b w:val="0"/>
+              <w:noProof/>
+              <w:color w:val="auto"/>
+              <w:sz w:val="22"/>
+              <w:szCs w:val="22"/>
+            </w:rPr>
+          </w:pPr>
+          <w:r>
+            <w:fldChar w:fldCharType="begin"/>
+          </w:r>
+          <w:r>
+            <w:instrText xml:space="preserve"> TOC \o "1-3" \h \z \u </w:instrText>
+          </w:r>
+          <w:r>
+            <w:fldChar w:fldCharType="separate"/>
+          </w:r>
+          <w:hyperlink w:anchor="_Toc349480540" w:history="1">
+            <w:r>
+              <w:rPr>
+                <w:rStyle w:val="Hyperlink"/>
+                <w:noProof/>
+              </w:rPr>
+              <w:t>Table of Contents</w:t>
+            </w:r>
+            <w:r>
+              <w:rPr>
+                <w:noProof/>
+                <w:webHidden/>
+              </w:rPr>
+              <w:tab/>
+            </w:r>
+            <w:r>
+              <w:rPr>
+                <w:noProof/>
+                <w:webHidden/>
+              </w:rPr>
+              <w:fldChar w:fldCharType="begin"/>
+            </w:r>
+            <w:r>
+              <w:rPr>
+                <w:noProof/>
+                <w:webHidden/>
+              </w:rPr>
+              <w:instrText xml:space="preserve"> PAGEREF _Toc349480540 \h </w:instrText>
+            </w:r>
+            <w:r>
+              <w:rPr>
+                <w:noProof/>
+                <w:webHidden/>
+              </w:rPr>
+            </w:r>
+            <w:r>
+              <w:rPr>
+                <w:noProof/>
+                <w:webHidden/>
+              </w:rPr>
+              <w:fldChar w:fldCharType="separate"/>
+            </w:r>
+            <w:r>
+              <w:rPr>
+                <w:noProof/>
+                <w:webHidden/>
+              </w:rPr>
+              <w:t>3</w:t>
+            </w:r>
+            <w:r>
+              <w:rPr>
+                <w:noProof/>
+                <w:webHidden/>
+              </w:rPr>
+              <w:fldChar w:fldCharType="end"/>
+            </w:r>
+          </w:hyperlink>
+        </w:p>
+        <w:p>
+          <w:pPr>
+            <w:pStyle w:val="TOC1"/>
+            <w:tabs>
+              <w:tab w:val="right" w:leader="dot" w:pos="8630"/>
+            </w:tabs>
+            <w:rPr>
+              <w:rFonts w:asciiTheme="minorHAnsi" w:eastAsiaTheme="minorEastAsia" w:hAnsiTheme="minorHAnsi"/>
+              <w:b w:val="0"/>
+              <w:noProof/>
+              <w:color w:val="auto"/>
+              <w:sz w:val="22"/>
+              <w:szCs w:val="22"/>
+            </w:rPr>
+          </w:pPr>
+          <w:hyperlink w:anchor="_Toc349480541" w:history="1">
+            <w:r>
+              <w:rPr>
+                <w:rStyle w:val="Hyperlink"/>
+                <w:noProof/>
+              </w:rPr>
+              <w:t>Inspection of Document</w:t>
+            </w:r>
+            <w:r>
+              <w:rPr>
+                <w:noProof/>
+                <w:webHidden/>
+              </w:rPr>
+              <w:tab/>
+            </w:r>
+            <w:r>
+              <w:rPr>
+                <w:noProof/>
+                <w:webHidden/>
+              </w:rPr>
+              <w:fldChar w:fldCharType="begin"/>
+            </w:r>
+            <w:r>
+              <w:rPr>
+                <w:noProof/>
+                <w:webHidden/>
+              </w:rPr>
+              <w:instrText xml:space="preserve"> PAGEREF _Toc349480541 \h </w:instrText>
+            </w:r>
+            <w:r>
+              <w:rPr>
+                <w:noProof/>
+                <w:webHidden/>
+              </w:rPr>
+            </w:r>
+            <w:r>
+              <w:rPr>
+                <w:noProof/>
+                <w:webHidden/>
+              </w:rPr>
+              <w:fldChar w:fldCharType="separate"/>
+            </w:r>
+            <w:r>
+              <w:rPr>
+                <w:noProof/>
+                <w:webHidden/>
+              </w:rPr>
+              <w:t>4</w:t>
+            </w:r>
+            <w:r>
+              <w:rPr>
+                <w:noProof/>
+                <w:webHidden/>
+              </w:rPr>
+              <w:fldChar w:fldCharType="end"/>
+            </w:r>
+          </w:hyperlink>
+        </w:p>
+        <w:p>
+          <w:pPr>
+            <w:pStyle w:val="TOC2"/>
+            <w:tabs>
+              <w:tab w:val="right" w:leader="dot" w:pos="8630"/>
+            </w:tabs>
+            <w:rPr>
+              <w:rFonts w:eastAsiaTheme="minorEastAsia"/>
+              <w:noProof/>
+            </w:rPr>
+          </w:pPr>
+          <w:hyperlink w:anchor="_Toc349480542" w:history="1">
+            <w:r>
+              <w:rPr>
+                <w:rStyle w:val="Hyperlink"/>
+                <w:noProof/>
+              </w:rPr>
+              <w:t>Glossary</w:t>
+            </w:r>
+            <w:r>
+              <w:rPr>
+                <w:noProof/>
+                <w:webHidden/>
+              </w:rPr>
+              <w:tab/>
+            </w:r>
+            <w:r>
+              <w:rPr>
+                <w:noProof/>
+                <w:webHidden/>
+              </w:rPr>
+              <w:fldChar w:fldCharType="begin"/>
+            </w:r>
+            <w:r>
+              <w:rPr>
+                <w:noProof/>
+                <w:webHidden/>
+              </w:rPr>
+              <w:instrText xml:space="preserve"> PAGEREF _Toc349480542 \h </w:instrText>
+            </w:r>
+            <w:r>
+              <w:rPr>
+                <w:noProof/>
+                <w:webHidden/>
+              </w:rPr>
+            </w:r>
+            <w:r>
+              <w:rPr>
+                <w:noProof/>
+                <w:webHidden/>
+              </w:rPr>
+              <w:fldChar w:fldCharType="separate"/>
+            </w:r>
+            <w:r>
+              <w:rPr>
+                <w:noProof/>
+                <w:webHidden/>
+              </w:rPr>
+              <w:t>4</w:t>
+            </w:r>
+            <w:r>
+              <w:rPr>
+                <w:noProof/>
+                <w:webHidden/>
+              </w:rPr>
+              <w:fldChar w:fldCharType="end"/>
+            </w:r>
+          </w:hyperlink>
+        </w:p>
+        <w:p>
+          <w:pPr>
+            <w:pStyle w:val="TOC2"/>
+            <w:tabs>
+              <w:tab w:val="right" w:leader="dot" w:pos="8630"/>
+            </w:tabs>
+            <w:rPr>
+              <w:rFonts w:eastAsiaTheme="minorEastAsia"/>
+              <w:noProof/>
+            </w:rPr>
+          </w:pPr>
+          <w:hyperlink w:anchor="_Toc349480543" w:history="1">
+            <w:r>
+              <w:rPr>
+                <w:rStyle w:val="Hyperlink"/>
+                <w:noProof/>
+              </w:rPr>
+              <w:t>Definition of Modes</w:t>
+            </w:r>
+            <w:r>
+              <w:rPr>
+                <w:noProof/>
+                <w:webHidden/>
+              </w:rPr>
+              <w:tab/>
+            </w:r>
+            <w:r>
+              <w:rPr>
+                <w:noProof/>
+                <w:webHidden/>
+              </w:rPr>
+              <w:fldChar w:fldCharType="begin"/>
+            </w:r>
+            <w:r>
+              <w:rPr>
+                <w:noProof/>
+                <w:webHidden/>
+              </w:rPr>
+              <w:instrText xml:space="preserve"> PAGEREF _Toc349480543 \h </w:instrText>
+            </w:r>
+            <w:r>
+              <w:rPr>
+                <w:noProof/>
+                <w:webHidden/>
+              </w:rPr>
+            </w:r>
+            <w:r>
+              <w:rPr>
+                <w:noProof/>
+                <w:webHidden/>
+              </w:rPr>
+              <w:fldChar w:fldCharType="separate"/>
+            </w:r>
+            <w:r>
+              <w:rPr>
+                <w:noProof/>
+                <w:webHidden/>
+              </w:rPr>
+              <w:t>4</w:t>
+            </w:r>
+            <w:r>
+              <w:rPr>
+                <w:noProof/>
+                <w:webHidden/>
+              </w:rPr>
+              <w:fldChar w:fldCharType="end"/>
+            </w:r>
+          </w:hyperlink>
+        </w:p>
+        <w:p>
+          <w:pPr>
+            <w:pStyle w:val="TOC2"/>
+            <w:tabs>
+              <w:tab w:val="right" w:leader="dot" w:pos="8630"/>
+            </w:tabs>
+            <w:rPr>
+              <w:rFonts w:eastAsiaTheme="minorEastAsia"/>
+              <w:noProof/>
+            </w:rPr>
+          </w:pPr>
+          <w:hyperlink w:anchor="_Toc349480544" w:history="1">
+            <w:r>
+              <w:rPr>
+                <w:rStyle w:val="Hyperlink"/>
+                <w:noProof/>
+              </w:rPr>
+              <w:t>Mode Transition Table:</w:t>
+            </w:r>
+            <w:r>
+              <w:rPr>
+                <w:noProof/>
+                <w:webHidden/>
+              </w:rPr>
+              <w:tab/>
+            </w:r>
+            <w:r>
+              <w:rPr>
+                <w:noProof/>
+                <w:webHidden/>
+              </w:rPr>
+              <w:fldChar w:fldCharType="begin"/>
+            </w:r>
+            <w:r>
+              <w:rPr>
+                <w:noProof/>
+                <w:webHidden/>
+              </w:rPr>
+              <w:instrText xml:space="preserve"> PAGEREF _Toc349480544 \h </w:instrText>
+            </w:r>
+            <w:r>
+              <w:rPr>
+                <w:noProof/>
+                <w:webHidden/>
+              </w:rPr>
+            </w:r>
+            <w:r>
+              <w:rPr>
+                <w:noProof/>
+                <w:webHidden/>
+              </w:rPr>
+              <w:fldChar w:fldCharType="separate"/>
+            </w:r>
+            <w:r>
+              <w:rPr>
+                <w:noProof/>
+                <w:webHidden/>
+              </w:rPr>
+              <w:t>4</w:t>
+            </w:r>
+            <w:r>
+              <w:rPr>
+                <w:noProof/>
+                <w:webHidden/>
+              </w:rPr>
+              <w:fldChar w:fldCharType="end"/>
+            </w:r>
+          </w:hyperlink>
+        </w:p>
+        <w:p>
+          <w:pPr>
+            <w:pStyle w:val="TOC2"/>
+            <w:tabs>
+              <w:tab w:val="right" w:leader="dot" w:pos="8630"/>
+            </w:tabs>
+            <w:rPr>
+              <w:rFonts w:eastAsiaTheme="minorEastAsia"/>
+              <w:noProof/>
+            </w:rPr>
+          </w:pPr>
+          <w:hyperlink w:anchor="_Toc349480545" w:history="1">
+            <w:r>
+              <w:rPr>
+                <w:rStyle w:val="Hyperlink"/>
+                <w:noProof/>
+              </w:rPr>
+              <w:t>User Interface</w:t>
+            </w:r>
+            <w:r>
+              <w:rPr>
+                <w:noProof/>
+                <w:webHidden/>
+              </w:rPr>
+              <w:tab/>
+            </w:r>
+            <w:r>
+              <w:rPr>
+                <w:noProof/>
+                <w:webHidden/>
+              </w:rPr>
+              <w:fldChar w:fldCharType="begin"/>
+            </w:r>
+            <w:r>
+              <w:rPr>
+                <w:noProof/>
+                <w:webHidden/>
+              </w:rPr>
+              <w:instrText xml:space="preserve"> PAGEREF _Toc349480545 \h </w:instrText>
+            </w:r>
+            <w:r>
+              <w:rPr>
+                <w:noProof/>
+                <w:webHidden/>
+              </w:rPr>
+            </w:r>
+            <w:r>
+              <w:rPr>
+                <w:noProof/>
+                <w:webHidden/>
+              </w:rPr>
+              <w:fldChar w:fldCharType="separate"/>
+            </w:r>
+            <w:r>
+              <w:rPr>
+                <w:noProof/>
+                <w:webHidden/>
+              </w:rPr>
+              <w:t>4</w:t>
+            </w:r>
+            <w:r>
+              <w:rPr>
+                <w:noProof/>
+                <w:webHidden/>
+              </w:rPr>
+              <w:fldChar w:fldCharType="end"/>
+            </w:r>
+          </w:hyperlink>
+        </w:p>
+        <w:p>
+          <w:pPr>
+            <w:pStyle w:val="TOC2"/>
+            <w:tabs>
+              <w:tab w:val="right" w:leader="dot" w:pos="8630"/>
+            </w:tabs>
+            <w:rPr>
+              <w:rFonts w:eastAsiaTheme="minorEastAsia"/>
+              <w:noProof/>
+            </w:rPr>
+          </w:pPr>
+          <w:hyperlink w:anchor="_Toc349480546" w:history="1">
+            <w:r>
+              <w:rPr>
+                <w:rStyle w:val="Hyperlink"/>
+                <w:noProof/>
+              </w:rPr>
+              <w:t>Inputs and Outputs</w:t>
+            </w:r>
+            <w:r>
+              <w:rPr>
+                <w:noProof/>
+                <w:webHidden/>
+              </w:rPr>
+              <w:tab/>
+            </w:r>
+            <w:r>
+              <w:rPr>
+                <w:noProof/>
+                <w:webHidden/>
+              </w:rPr>
+              <w:fldChar w:fldCharType="begin"/>
+            </w:r>
+            <w:r>
+              <w:rPr>
+                <w:noProof/>
+                <w:webHidden/>
+              </w:rPr>
+              <w:instrText xml:space="preserve"> PAGEREF _Toc349480546 \h </w:instrText>
+            </w:r>
+            <w:r>
+              <w:rPr>
+                <w:noProof/>
+                <w:webHidden/>
+              </w:rPr>
+            </w:r>
+            <w:r>
+              <w:rPr>
+                <w:noProof/>
+                <w:webHidden/>
+              </w:rPr>
+              <w:fldChar w:fldCharType="separate"/>
+            </w:r>
+            <w:r>
+              <w:rPr>
+                <w:noProof/>
+                <w:webHidden/>
+              </w:rPr>
+              <w:t>4</w:t>
+            </w:r>
+            <w:r>
+              <w:rPr>
+                <w:noProof/>
+                <w:webHidden/>
+              </w:rPr>
+              <w:fldChar w:fldCharType="end"/>
+            </w:r>
+          </w:hyperlink>
+        </w:p>
+        <w:p>
+          <w:pPr>
+            <w:pStyle w:val="TOC2"/>
+            <w:tabs>
+              <w:tab w:val="right" w:leader="dot" w:pos="8630"/>
+            </w:tabs>
+            <w:rPr>
+              <w:rFonts w:eastAsiaTheme="minorEastAsia"/>
+              <w:noProof/>
+            </w:rPr>
+          </w:pPr>
+          <w:hyperlink w:anchor="_Toc349480547" w:history="1">
+            <w:r>
+              <w:rPr>
+                <w:rStyle w:val="Hyperlink"/>
+                <w:noProof/>
+              </w:rPr>
+              <w:t>Events</w:t>
+            </w:r>
+            <w:r>
+              <w:rPr>
+                <w:noProof/>
+                <w:webHidden/>
+              </w:rPr>
+              <w:tab/>
+            </w:r>
+            <w:r>
+              <w:rPr>
+                <w:noProof/>
+                <w:webHidden/>
+              </w:rPr>
+              <w:fldChar w:fldCharType="begin"/>
+            </w:r>
+            <w:r>
+              <w:rPr>
+                <w:noProof/>
+                <w:webHidden/>
+              </w:rPr>
+              <w:instrText xml:space="preserve"> PAGEREF _Toc349480547 \h </w:instrText>
+            </w:r>
+            <w:r>
+              <w:rPr>
+                <w:noProof/>
+                <w:webHidden/>
+              </w:rPr>
+            </w:r>
+            <w:r>
+              <w:rPr>
+                <w:noProof/>
+                <w:webHidden/>
+              </w:rPr>
+              <w:fldChar w:fldCharType="separate"/>
+            </w:r>
+            <w:r>
+              <w:rPr>
+                <w:noProof/>
+                <w:webHidden/>
+              </w:rPr>
+              <w:t>4</w:t>
+            </w:r>
+            <w:r>
+              <w:rPr>
+                <w:noProof/>
+                <w:webHidden/>
+              </w:rPr>
+              <w:fldChar w:fldCharType="end"/>
+            </w:r>
+          </w:hyperlink>
+        </w:p>
+        <w:p>
+          <w:pPr>
+            <w:pStyle w:val="TOC1"/>
+            <w:tabs>
+              <w:tab w:val="right" w:leader="dot" w:pos="8630"/>
+            </w:tabs>
+            <w:rPr>
+              <w:rFonts w:asciiTheme="minorHAnsi" w:eastAsiaTheme="minorEastAsia" w:hAnsiTheme="minorHAnsi"/>
+              <w:b w:val="0"/>
+              <w:noProof/>
+              <w:color w:val="auto"/>
+              <w:sz w:val="22"/>
+              <w:szCs w:val="22"/>
+            </w:rPr>
+          </w:pPr>
+          <w:hyperlink w:anchor="_Toc349480548" w:history="1">
+            <w:r>
+              <w:rPr>
+                <w:rStyle w:val="Hyperlink"/>
+                <w:noProof/>
+              </w:rPr>
+              <w:t>Mistakes</w:t>
+            </w:r>
+            <w:r>
+              <w:rPr>
+                <w:noProof/>
+                <w:webHidden/>
+              </w:rPr>
+              <w:tab/>
+            </w:r>
+            <w:r>
+              <w:rPr>
+                <w:noProof/>
+                <w:webHidden/>
+              </w:rPr>
+              <w:fldChar w:fldCharType="begin"/>
+            </w:r>
+            <w:r>
+              <w:rPr>
+                <w:noProof/>
+                <w:webHidden/>
+              </w:rPr>
+              <w:instrText xml:space="preserve"> PAGEREF _Toc349480548 \h </w:instrText>
+            </w:r>
+            <w:r>
+              <w:rPr>
+                <w:noProof/>
+                <w:webHidden/>
+              </w:rPr>
+            </w:r>
+            <w:r>
+              <w:rPr>
+                <w:noProof/>
+                <w:webHidden/>
+              </w:rPr>
+              <w:fldChar w:fldCharType="separate"/>
+            </w:r>
+            <w:r>
+              <w:rPr>
+                <w:noProof/>
+                <w:webHidden/>
+              </w:rPr>
+              <w:t>4</w:t>
+            </w:r>
+            <w:r>
+              <w:rPr>
+                <w:noProof/>
+                <w:webHidden/>
+              </w:rPr>
+              <w:fldChar w:fldCharType="end"/>
+            </w:r>
+          </w:hyperlink>
+        </w:p>
+        <w:p>
+          <w:pPr>
+            <w:pStyle w:val="TOC1"/>
+            <w:tabs>
+              <w:tab w:val="right" w:leader="dot" w:pos="8630"/>
+            </w:tabs>
+            <w:rPr>
+              <w:rFonts w:asciiTheme="minorHAnsi" w:eastAsiaTheme="minorEastAsia" w:hAnsiTheme="minorHAnsi"/>
+              <w:b w:val="0"/>
+              <w:noProof/>
+              <w:color w:val="auto"/>
+              <w:sz w:val="22"/>
+              <w:szCs w:val="22"/>
+            </w:rPr>
+          </w:pPr>
+          <w:hyperlink w:anchor="_Toc349480549" w:history="1">
+            <w:r>
+              <w:rPr>
+                <w:rStyle w:val="Hyperlink"/>
+                <w:noProof/>
+              </w:rPr>
+              <w:t>Revisions</w:t>
+            </w:r>
+            <w:r>
+              <w:rPr>
+                <w:noProof/>
+                <w:webHidden/>
+              </w:rPr>
+              <w:tab/>
+            </w:r>
+            <w:r>
+              <w:rPr>
+                <w:noProof/>
+                <w:webHidden/>
+              </w:rPr>
+              <w:fldChar w:fldCharType="begin"/>
+            </w:r>
+            <w:r>
+              <w:rPr>
+                <w:noProof/>
+                <w:webHidden/>
+              </w:rPr>
+              <w:instrText xml:space="preserve"> PAGEREF _Toc349480549 \h </w:instrText>
+            </w:r>
+            <w:r>
+              <w:rPr>
+                <w:noProof/>
+                <w:webHidden/>
+              </w:rPr>
+            </w:r>
+            <w:r>
+              <w:rPr>
+                <w:noProof/>
+                <w:webHidden/>
+              </w:rPr>
+              <w:fldChar w:fldCharType="separate"/>
+            </w:r>
+            <w:r>
+              <w:rPr>
+                <w:noProof/>
+                <w:webHidden/>
+              </w:rPr>
+              <w:t>4</w:t>
+            </w:r>
+            <w:r>
+              <w:rPr>
+                <w:noProof/>
+                <w:webHidden/>
+              </w:rPr>
+              <w:fldChar w:fldCharType="end"/>
+            </w:r>
+          </w:hyperlink>
+        </w:p>
+        <w:p>
+          <w:r>
+            <w:rPr>
+              <w:noProof/>
+            </w:rPr>
+            <w:fldChar w:fldCharType="end"/>
+          </w:r>
         </w:p>
       </w:sdtContent>
     </w:sdt>
+    <w:p>
+      <w:r>
+        <w:br w:type="page"/>
+      </w:r>
+    </w:p>
+    <w:p>
+      <w:pPr>
+        <w:pStyle w:val="Heading1"/>
+      </w:pPr>
+      <w:bookmarkStart w:id="1" w:name="_Toc349480541"/>
+      <w:r>
+        <w:lastRenderedPageBreak/>
+        <w:t>Inspection of Document</w:t>
+      </w:r>
+      <w:bookmarkEnd w:id="1"/>
+    </w:p>
+    <w:p>
+      <w:pPr>
+        <w:pStyle w:val="Heading2"/>
+      </w:pPr>
+      <w:bookmarkStart w:id="2" w:name="_Toc349480542"/>
+      <w:r>
+        <w:t>Glossary</w:t>
+      </w:r>
+      <w:bookmarkEnd w:id="2"/>
+    </w:p>
+    <w:p>
+      <w:r>
+        <w:t>Are all text macros and symbolic constants used in specification included in glossary?</w:t>
+      </w:r>
+      <w:r>
+        <w:t xml:space="preserve"> </w:t>
+      </w:r>
+      <w:r>
+        <w:t>Yes.</w:t>
+      </w:r>
+    </w:p>
+    <w:p>
+      <w:r>
+        <w:t>Are all symbolic constants unchanging?</w:t>
+      </w:r>
+      <w:r>
+        <w:t xml:space="preserve"> Yes.</w:t>
+      </w:r>
+    </w:p>
+    <w:p>
+      <w:r>
+        <w:t>Are they all defined?</w:t>
+      </w:r>
+      <w:r>
+        <w:t xml:space="preserve"> Yes.</w:t>
+      </w:r>
+    </w:p>
+    <w:p/>
+    <w:p>
+      <w:pPr>
+        <w:pStyle w:val="Heading2"/>
+      </w:pPr>
+      <w:bookmarkStart w:id="3" w:name="_Toc349480543"/>
+      <w:r>
+        <w:t>Definition of Modes</w:t>
+      </w:r>
+      <w:bookmarkEnd w:id="3"/>
+    </w:p>
+    <w:p>
+      <w:r>
+        <w:t>Are all modes defined?</w:t>
+      </w:r>
+      <w:r>
+        <w:t xml:space="preserve"> Yes.</w:t>
+      </w:r>
+    </w:p>
+    <w:p>
+      <w:r>
+        <w:t>Is there anything the base computer can do that is not included in the modes?</w:t>
+      </w:r>
+      <w:r>
+        <w:t xml:space="preserve"> No. </w:t>
+      </w:r>
+    </w:p>
+    <w:p/>
+    <w:p>
+      <w:pPr>
+        <w:pStyle w:val="Heading2"/>
+      </w:pPr>
+      <w:bookmarkStart w:id="4" w:name="_Toc349480544"/>
+      <w:r>
+        <w:t>Mode Transition Table</w:t>
+      </w:r>
+      <w:bookmarkEnd w:id="4"/>
+    </w:p>
+    <w:p>
+      <w:r>
+        <w:t xml:space="preserve">Are all modes correctly connected? Yes. </w:t>
+      </w:r>
+    </w:p>
+    <w:p>
+      <w:pPr>
+        <w:pStyle w:val="Heading2"/>
+      </w:pPr>
+      <w:bookmarkStart w:id="5" w:name="_Toc349480545"/>
+      <w:r>
+        <w:t xml:space="preserve">User </w:t>
+      </w:r>
+      <w:r>
+        <w:t>Interface</w:t>
+      </w:r>
+      <w:bookmarkEnd w:id="5"/>
+    </w:p>
+    <w:p>
+      <w:r>
+        <w:t>Are all buttons defined as events/input?</w:t>
+      </w:r>
+      <w:r>
+        <w:t xml:space="preserve"> No. New </w:t>
+      </w:r>
+      <w:proofErr w:type="spellStart"/>
+      <w:r>
+        <w:t>mock up</w:t>
+      </w:r>
+      <w:proofErr w:type="spellEnd"/>
+      <w:r>
+        <w:t xml:space="preserve"> of GUI must be created. </w:t>
+      </w:r>
+    </w:p>
+    <w:p>
+      <w:r>
+        <w:t>Are all displays defined as outputs?</w:t>
+      </w:r>
+      <w:r>
+        <w:t xml:space="preserve"> Yes.</w:t>
+      </w:r>
+    </w:p>
+    <w:p/>
+    <w:p>
+      <w:pPr>
+        <w:pStyle w:val="Heading2"/>
+      </w:pPr>
+      <w:bookmarkStart w:id="6" w:name="_Toc349480546"/>
+      <w:r>
+        <w:t>Inputs and Outputs</w:t>
+      </w:r>
+      <w:bookmarkEnd w:id="6"/>
+    </w:p>
+    <w:p>
+      <w:r>
+        <w:t xml:space="preserve">Are all user inputs represented? </w:t>
+      </w:r>
+      <w:r>
+        <w:t>V</w:t>
+      </w:r>
+      <w:r>
+        <w:t>erify with use cases</w:t>
+      </w:r>
+    </w:p>
+    <w:p>
+      <w:r>
+        <w:t xml:space="preserve">Are all outputs to robot represented? </w:t>
+      </w:r>
+      <w:r>
+        <w:t xml:space="preserve"> Yes.</w:t>
+      </w:r>
+    </w:p>
+    <w:p/>
+    <w:p>
+      <w:pPr>
+        <w:pStyle w:val="Heading2"/>
+      </w:pPr>
+      <w:bookmarkStart w:id="7" w:name="_Toc349480547"/>
+      <w:r>
+        <w:t>Events</w:t>
+      </w:r>
+      <w:bookmarkEnd w:id="7"/>
+    </w:p>
+    <w:p>
+      <w:proofErr w:type="gramStart"/>
+      <w:r>
+        <w:t>All events from user inputs?</w:t>
+      </w:r>
+      <w:proofErr w:type="gramEnd"/>
+      <w:r>
+        <w:t xml:space="preserve"> Yes.</w:t>
+      </w:r>
+    </w:p>
+    <w:p>
+      <w:proofErr w:type="gramStart"/>
+      <w:r>
+        <w:t>All events from output?</w:t>
+      </w:r>
+      <w:proofErr w:type="gramEnd"/>
+      <w:r>
+        <w:t xml:space="preserve"> Yes.</w:t>
+      </w:r>
+    </w:p>
+    <w:p/>
+    <w:p>
+      <w:pPr>
+        <w:pStyle w:val="Heading1"/>
+      </w:pPr>
+      <w:bookmarkStart w:id="8" w:name="_Toc349480548"/>
+      <w:r>
+        <w:t>Mistakes</w:t>
+      </w:r>
+      <w:bookmarkEnd w:id="8"/>
+    </w:p>
+    <w:p>
+      <w:r>
+        <w:t>$</w:t>
+      </w:r>
+      <w:proofErr w:type="spellStart"/>
+      <w:r>
+        <w:t>max_speed</w:t>
+      </w:r>
+      <w:proofErr w:type="spellEnd"/>
+      <w:r>
+        <w:t>$ and $</w:t>
+      </w:r>
+      <w:proofErr w:type="spellStart"/>
+      <w:r>
+        <w:t>arc_radius</w:t>
+      </w:r>
+      <w:proofErr w:type="spellEnd"/>
+      <w:r>
+        <w:t>$ undefined</w:t>
+      </w:r>
+    </w:p>
+    <w:p>
+      <w:r>
+        <w:t>Table of Contents not updated</w:t>
+      </w:r>
+    </w:p>
+    <w:p>
+      <w:r>
+        <w:t>New mock up image of GUI needed with new changes to inputs and outputs accounted for.</w:t>
+      </w:r>
+    </w:p>
+    <w:p/>
+    <w:p>
+      <w:pPr>
+        <w:pStyle w:val="Heading1"/>
+      </w:pPr>
+      <w:bookmarkStart w:id="9" w:name="_Toc349480549"/>
+      <w:r>
+        <w:t>Revisions</w:t>
+      </w:r>
+      <w:bookmarkEnd w:id="9"/>
+    </w:p>
+    <w:p>
+      <w:r>
+        <w:t>$</w:t>
+      </w:r>
+      <w:proofErr w:type="spellStart"/>
+      <w:r>
+        <w:t>max_speed</w:t>
+      </w:r>
+      <w:proofErr w:type="spellEnd"/>
+      <w:r>
+        <w:t>$ and $</w:t>
+      </w:r>
+      <w:proofErr w:type="spellStart"/>
+      <w:r>
+        <w:t>arc_radius</w:t>
+      </w:r>
+      <w:proofErr w:type="spellEnd"/>
+      <w:r>
+        <w:t>$</w:t>
+      </w:r>
+      <w:r>
+        <w:t xml:space="preserve"> to be determined after testing.</w:t>
+      </w:r>
+    </w:p>
+    <w:p>
+      <w:r>
+        <w:t>Table of Contents edited</w:t>
+      </w:r>
+      <w:bookmarkStart w:id="10" w:name="_GoBack"/>
+      <w:bookmarkEnd w:id="10"/>
+      <w:r>
+        <w:t>.</w:t>
+      </w:r>
+    </w:p>
+    <w:p>
+      <w:proofErr w:type="gramStart"/>
+      <w:r>
+        <w:t>New mock up to be added by group member absent from meeting.</w:t>
+      </w:r>
+      <w:proofErr w:type="gramEnd"/>
+    </w:p>
     <w:sectPr>
       <w:footerReference w:type="even" r:id="rId9"/>
       <w:footerReference w:type="default" r:id="rId10"/>
@@ -577,7 +1836,7 @@
         <w:rStyle w:val="PageNumber"/>
         <w:noProof/>
       </w:rPr>
-      <w:t>2</w:t>
+      <w:t>4</w:t>
     </w:r>
     <w:r>
       <w:rPr>
@@ -628,7 +1887,7 @@
         <w:rStyle w:val="PageNumber"/>
         <w:noProof/>
       </w:rPr>
-      <w:t>1</w:t>
+      <w:t>3</w:t>
     </w:r>
     <w:r>
       <w:rPr>
@@ -1042,6 +2301,30 @@
       <w:szCs w:val="32"/>
     </w:rPr>
   </w:style>
+  <w:style w:type="paragraph" w:styleId="Heading2">
+    <w:name w:val="heading 2"/>
+    <w:basedOn w:val="Normal"/>
+    <w:next w:val="Normal"/>
+    <w:link w:val="Heading2Char"/>
+    <w:uiPriority w:val="9"/>
+    <w:unhideWhenUsed/>
+    <w:qFormat/>
+    <w:rsid w:val="00A9789F"/>
+    <w:pPr>
+      <w:keepNext/>
+      <w:keepLines/>
+      <w:spacing w:before="200"/>
+      <w:outlineLvl w:val="1"/>
+    </w:pPr>
+    <w:rPr>
+      <w:rFonts w:asciiTheme="majorHAnsi" w:eastAsiaTheme="majorEastAsia" w:hAnsiTheme="majorHAnsi" w:cstheme="majorBidi"/>
+      <w:b/>
+      <w:bCs/>
+      <w:color w:val="4F81BD" w:themeColor="accent1"/>
+      <w:sz w:val="26"/>
+      <w:szCs w:val="26"/>
+    </w:rPr>
+  </w:style>
   <w:style w:type="character" w:default="1" w:styleId="DefaultParagraphFont">
     <w:name w:val="Default Paragraph Font"/>
     <w:uiPriority w:val="1"/>
@@ -1354,7 +2637,6 @@
     <w:next w:val="Normal"/>
     <w:autoRedefine/>
     <w:uiPriority w:val="39"/>
-    <w:semiHidden/>
     <w:unhideWhenUsed/>
     <w:rsid w:val="00B72C39"/>
     <w:pPr>
@@ -1372,7 +2654,6 @@
     <w:next w:val="Normal"/>
     <w:autoRedefine/>
     <w:uiPriority w:val="39"/>
-    <w:semiHidden/>
     <w:unhideWhenUsed/>
     <w:rsid w:val="00B72C39"/>
     <w:rPr>
@@ -1543,6 +2824,32 @@
       <w:rFonts w:ascii="Tahoma" w:hAnsi="Tahoma" w:cs="Tahoma"/>
       <w:sz w:val="16"/>
       <w:szCs w:val="16"/>
+    </w:rPr>
+  </w:style>
+  <w:style w:type="character" w:styleId="Hyperlink">
+    <w:name w:val="Hyperlink"/>
+    <w:basedOn w:val="DefaultParagraphFont"/>
+    <w:uiPriority w:val="99"/>
+    <w:unhideWhenUsed/>
+    <w:rsid w:val="00A9789F"/>
+    <w:rPr>
+      <w:color w:val="0000FF" w:themeColor="hyperlink"/>
+      <w:u w:val="single"/>
+    </w:rPr>
+  </w:style>
+  <w:style w:type="character" w:customStyle="1" w:styleId="Heading2Char">
+    <w:name w:val="Heading 2 Char"/>
+    <w:basedOn w:val="DefaultParagraphFont"/>
+    <w:link w:val="Heading2"/>
+    <w:uiPriority w:val="9"/>
+    <w:rsid w:val="00A9789F"/>
+    <w:rPr>
+      <w:rFonts w:asciiTheme="majorHAnsi" w:eastAsiaTheme="majorEastAsia" w:hAnsiTheme="majorHAnsi" w:cstheme="majorBidi"/>
+      <w:b/>
+      <w:bCs/>
+      <w:color w:val="4F81BD" w:themeColor="accent1"/>
+      <w:sz w:val="26"/>
+      <w:szCs w:val="26"/>
     </w:rPr>
   </w:style>
 </w:styles>
@@ -1728,6 +3035,30 @@
       <w:szCs w:val="32"/>
     </w:rPr>
   </w:style>
+  <w:style w:type="paragraph" w:styleId="Heading2">
+    <w:name w:val="heading 2"/>
+    <w:basedOn w:val="Normal"/>
+    <w:next w:val="Normal"/>
+    <w:link w:val="Heading2Char"/>
+    <w:uiPriority w:val="9"/>
+    <w:unhideWhenUsed/>
+    <w:qFormat/>
+    <w:rsid w:val="00A9789F"/>
+    <w:pPr>
+      <w:keepNext/>
+      <w:keepLines/>
+      <w:spacing w:before="200"/>
+      <w:outlineLvl w:val="1"/>
+    </w:pPr>
+    <w:rPr>
+      <w:rFonts w:asciiTheme="majorHAnsi" w:eastAsiaTheme="majorEastAsia" w:hAnsiTheme="majorHAnsi" w:cstheme="majorBidi"/>
+      <w:b/>
+      <w:bCs/>
+      <w:color w:val="4F81BD" w:themeColor="accent1"/>
+      <w:sz w:val="26"/>
+      <w:szCs w:val="26"/>
+    </w:rPr>
+  </w:style>
   <w:style w:type="character" w:default="1" w:styleId="DefaultParagraphFont">
     <w:name w:val="Default Paragraph Font"/>
     <w:uiPriority w:val="1"/>
@@ -2040,7 +3371,6 @@
     <w:next w:val="Normal"/>
     <w:autoRedefine/>
     <w:uiPriority w:val="39"/>
-    <w:semiHidden/>
     <w:unhideWhenUsed/>
     <w:rsid w:val="00B72C39"/>
     <w:pPr>
@@ -2058,7 +3388,6 @@
     <w:next w:val="Normal"/>
     <w:autoRedefine/>
     <w:uiPriority w:val="39"/>
-    <w:semiHidden/>
     <w:unhideWhenUsed/>
     <w:rsid w:val="00B72C39"/>
     <w:rPr>
@@ -2229,6 +3558,32 @@
       <w:rFonts w:ascii="Tahoma" w:hAnsi="Tahoma" w:cs="Tahoma"/>
       <w:sz w:val="16"/>
       <w:szCs w:val="16"/>
+    </w:rPr>
+  </w:style>
+  <w:style w:type="character" w:styleId="Hyperlink">
+    <w:name w:val="Hyperlink"/>
+    <w:basedOn w:val="DefaultParagraphFont"/>
+    <w:uiPriority w:val="99"/>
+    <w:unhideWhenUsed/>
+    <w:rsid w:val="00A9789F"/>
+    <w:rPr>
+      <w:color w:val="0000FF" w:themeColor="hyperlink"/>
+      <w:u w:val="single"/>
+    </w:rPr>
+  </w:style>
+  <w:style w:type="character" w:customStyle="1" w:styleId="Heading2Char">
+    <w:name w:val="Heading 2 Char"/>
+    <w:basedOn w:val="DefaultParagraphFont"/>
+    <w:link w:val="Heading2"/>
+    <w:uiPriority w:val="9"/>
+    <w:rsid w:val="00A9789F"/>
+    <w:rPr>
+      <w:rFonts w:asciiTheme="majorHAnsi" w:eastAsiaTheme="majorEastAsia" w:hAnsiTheme="majorHAnsi" w:cstheme="majorBidi"/>
+      <w:b/>
+      <w:bCs/>
+      <w:color w:val="4F81BD" w:themeColor="accent1"/>
+      <w:sz w:val="26"/>
+      <w:szCs w:val="26"/>
     </w:rPr>
   </w:style>
 </w:styles>
@@ -2557,7 +3912,7 @@
 </file>
 
 <file path=customXml/itemProps1.xml><?xml version="1.0" encoding="utf-8"?>
-<ds:datastoreItem xmlns:ds="http://schemas.openxmlformats.org/officeDocument/2006/customXml" ds:itemID="{49C1E06F-F9CC-4007-9BC2-5094674E1488}">
+<ds:datastoreItem xmlns:ds="http://schemas.openxmlformats.org/officeDocument/2006/customXml" ds:itemID="{DCD69AB8-751D-44C1-BE71-31B2E8E4280F}">
   <ds:schemaRefs>
     <ds:schemaRef ds:uri="http://schemas.openxmlformats.org/officeDocument/2006/bibliography"/>
   </ds:schemaRefs>

</xml_diff>

<commit_message>
Fixed issue with verification document
</commit_message>
<xml_diff>
--- a/Documentation/Robot Control Specification Verification.docx
+++ b/Documentation/Robot Control Specification Verification.docx
@@ -1,6 +1,6 @@
 
 <file path=word/document.xml><?xml version="1.0" encoding="utf-8"?>
-<w:document xmlns:wpc="http://schemas.microsoft.com/office/word/2010/wordprocessingCanvas" xmlns:mc="http://schemas.openxmlformats.org/markup-compatibility/2006" xmlns:o="urn:schemas-microsoft-com:office:office" xmlns:r="http://schemas.openxmlformats.org/officeDocument/2006/relationships" xmlns:m="http://schemas.openxmlformats.org/officeDocument/2006/math" xmlns:v="urn:schemas-microsoft-com:vml" xmlns:wp14="http://schemas.microsoft.com/office/word/2010/wordprocessingDrawing" xmlns:wp="http://schemas.openxmlformats.org/drawingml/2006/wordprocessingDrawing" xmlns:w10="urn:schemas-microsoft-com:office:word" xmlns:w="http://schemas.openxmlformats.org/wordprocessingml/2006/main" xmlns:w14="http://schemas.microsoft.com/office/word/2010/wordml" xmlns:wpg="http://schemas.microsoft.com/office/word/2010/wordprocessingGroup" xmlns:wpi="http://schemas.microsoft.com/office/word/2010/wordprocessingInk" xmlns:wne="http://schemas.microsoft.com/office/word/2006/wordml" xmlns:wps="http://schemas.microsoft.com/office/word/2010/wordprocessingShape" mc:Ignorable="w14 wp14">
+<w:document xmlns:wpc="http://schemas.microsoft.com/office/word/2010/wordprocessingCanvas" xmlns:mo="http://schemas.microsoft.com/office/mac/office/2008/main" xmlns:mc="http://schemas.openxmlformats.org/markup-compatibility/2006" xmlns:mv="urn:schemas-microsoft-com:mac:vml" xmlns:o="urn:schemas-microsoft-com:office:office" xmlns:r="http://schemas.openxmlformats.org/officeDocument/2006/relationships" xmlns:m="http://schemas.openxmlformats.org/officeDocument/2006/math" xmlns:v="urn:schemas-microsoft-com:vml" xmlns:wp14="http://schemas.microsoft.com/office/word/2010/wordprocessingDrawing" xmlns:wp="http://schemas.openxmlformats.org/drawingml/2006/wordprocessingDrawing" xmlns:w10="urn:schemas-microsoft-com:office:word" xmlns:w="http://schemas.openxmlformats.org/wordprocessingml/2006/main" xmlns:w14="http://schemas.microsoft.com/office/word/2010/wordml" xmlns:wpg="http://schemas.microsoft.com/office/word/2010/wordprocessingGroup" xmlns:wpi="http://schemas.microsoft.com/office/word/2010/wordprocessingInk" xmlns:wne="http://schemas.microsoft.com/office/word/2006/wordml" xmlns:wps="http://schemas.microsoft.com/office/word/2010/wordprocessingShape" mc:Ignorable="w14 wp14">
   <w:body>
     <w:p>
       <w:pPr>
@@ -198,21 +198,12 @@
           <w:b/>
         </w:rPr>
       </w:pPr>
-      <w:proofErr w:type="spellStart"/>
       <w:r>
         <w:rPr>
           <w:rFonts w:asciiTheme="majorHAnsi" w:hAnsiTheme="majorHAnsi"/>
           <w:b/>
         </w:rPr>
-        <w:t>Bertoglio</w:t>
-      </w:r>
-      <w:proofErr w:type="spellEnd"/>
-      <w:r>
-        <w:rPr>
-          <w:rFonts w:asciiTheme="majorHAnsi" w:hAnsiTheme="majorHAnsi"/>
-          <w:b/>
-        </w:rPr>
-        <w:t>, David</w:t>
+        <w:t>Bertoglio, David</w:t>
       </w:r>
     </w:p>
     <w:p>
@@ -495,6 +486,21 @@
           <w:b/>
         </w:rPr>
       </w:pPr>
+      <w:r>
+        <w:rPr>
+          <w:rFonts w:asciiTheme="majorHAnsi" w:hAnsiTheme="majorHAnsi"/>
+          <w:b/>
+        </w:rPr>
+        <w:t>Hauser, Steven</w:t>
+      </w:r>
+    </w:p>
+    <w:p>
+      <w:pPr>
+        <w:rPr>
+          <w:rFonts w:asciiTheme="majorHAnsi" w:hAnsiTheme="majorHAnsi"/>
+          <w:b/>
+        </w:rPr>
+      </w:pPr>
       <w:proofErr w:type="spellStart"/>
       <w:r>
         <w:rPr>
@@ -519,21 +525,12 @@
           <w:b/>
         </w:rPr>
       </w:pPr>
-      <w:proofErr w:type="spellStart"/>
       <w:r>
         <w:rPr>
           <w:rFonts w:asciiTheme="majorHAnsi" w:hAnsiTheme="majorHAnsi"/>
           <w:b/>
         </w:rPr>
-        <w:t>Bertoglio</w:t>
-      </w:r>
-      <w:proofErr w:type="spellEnd"/>
-      <w:r>
-        <w:rPr>
-          <w:rFonts w:asciiTheme="majorHAnsi" w:hAnsiTheme="majorHAnsi"/>
-          <w:b/>
-        </w:rPr>
-        <w:t>, David</w:t>
+        <w:t>Bertoglio, David</w:t>
       </w:r>
     </w:p>
     <w:p/>
@@ -583,6 +580,8 @@
         </w:rPr>
         <w:t>On my honor, as a student, I have neither given nor received unauthorized aid on this assignment.</w:t>
       </w:r>
+      <w:bookmarkStart w:id="0" w:name="_GoBack"/>
+      <w:bookmarkEnd w:id="0"/>
     </w:p>
     <w:p>
       <w:pPr>
@@ -687,6 +686,21 @@
               <w:b/>
             </w:rPr>
           </w:pPr>
+          <w:r>
+            <w:rPr>
+              <w:rFonts w:asciiTheme="majorHAnsi" w:hAnsiTheme="majorHAnsi"/>
+              <w:b/>
+            </w:rPr>
+            <w:t>Hauser, Steven</w:t>
+          </w:r>
+        </w:p>
+        <w:p>
+          <w:pPr>
+            <w:rPr>
+              <w:rFonts w:asciiTheme="majorHAnsi" w:hAnsiTheme="majorHAnsi"/>
+              <w:b/>
+            </w:rPr>
+          </w:pPr>
           <w:proofErr w:type="spellStart"/>
           <w:r>
             <w:rPr>
@@ -711,21 +725,12 @@
               <w:b/>
             </w:rPr>
           </w:pPr>
-          <w:proofErr w:type="spellStart"/>
           <w:r>
             <w:rPr>
               <w:rFonts w:asciiTheme="majorHAnsi" w:hAnsiTheme="majorHAnsi"/>
               <w:b/>
             </w:rPr>
-            <w:t>Bertoglio</w:t>
-          </w:r>
-          <w:proofErr w:type="spellEnd"/>
-          <w:r>
-            <w:rPr>
-              <w:rFonts w:asciiTheme="majorHAnsi" w:hAnsiTheme="majorHAnsi"/>
-              <w:b/>
-            </w:rPr>
-            <w:t>, David</w:t>
+            <w:t>Bertoglio, David</w:t>
           </w:r>
         </w:p>
         <w:p>
@@ -751,12 +756,12 @@
             </w:rPr>
             <w:br w:type="page"/>
           </w:r>
-          <w:bookmarkStart w:id="0" w:name="_Toc349480540"/>
+          <w:bookmarkStart w:id="1" w:name="_Toc349480540"/>
           <w:r>
             <w:lastRenderedPageBreak/>
             <w:t>Table of Contents</w:t>
           </w:r>
-          <w:bookmarkEnd w:id="0"/>
+          <w:bookmarkEnd w:id="1"/>
         </w:p>
         <w:p>
           <w:pPr>
@@ -1492,29 +1497,26 @@
       <w:pPr>
         <w:pStyle w:val="Heading1"/>
       </w:pPr>
-      <w:bookmarkStart w:id="1" w:name="_Toc349480541"/>
+      <w:bookmarkStart w:id="2" w:name="_Toc349480541"/>
       <w:r>
         <w:lastRenderedPageBreak/>
         <w:t>Inspection of Document</w:t>
       </w:r>
-      <w:bookmarkEnd w:id="1"/>
+      <w:bookmarkEnd w:id="2"/>
     </w:p>
     <w:p>
       <w:pPr>
         <w:pStyle w:val="Heading2"/>
       </w:pPr>
-      <w:bookmarkStart w:id="2" w:name="_Toc349480542"/>
+      <w:bookmarkStart w:id="3" w:name="_Toc349480542"/>
       <w:r>
         <w:t>Glossary</w:t>
       </w:r>
-      <w:bookmarkEnd w:id="2"/>
-    </w:p>
-    <w:p>
-      <w:r>
-        <w:t>Are all text macros and symbolic constants used in specification included in glossary?</w:t>
-      </w:r>
-      <w:r>
-        <w:t xml:space="preserve"> </w:t>
+      <w:bookmarkEnd w:id="3"/>
+    </w:p>
+    <w:p>
+      <w:r>
+        <w:t xml:space="preserve">Are all text macros and symbolic constants used in specification included in glossary? </w:t>
       </w:r>
       <w:r>
         <w:t>Yes.</w:t>
@@ -1541,11 +1543,11 @@
       <w:pPr>
         <w:pStyle w:val="Heading2"/>
       </w:pPr>
-      <w:bookmarkStart w:id="3" w:name="_Toc349480543"/>
+      <w:bookmarkStart w:id="4" w:name="_Toc349480543"/>
       <w:r>
         <w:t>Definition of Modes</w:t>
       </w:r>
-      <w:bookmarkEnd w:id="3"/>
+      <w:bookmarkEnd w:id="4"/>
     </w:p>
     <w:p>
       <w:r>
@@ -1568,11 +1570,11 @@
       <w:pPr>
         <w:pStyle w:val="Heading2"/>
       </w:pPr>
-      <w:bookmarkStart w:id="4" w:name="_Toc349480544"/>
+      <w:bookmarkStart w:id="5" w:name="_Toc349480544"/>
       <w:r>
         <w:t>Mode Transition Table</w:t>
       </w:r>
-      <w:bookmarkEnd w:id="4"/>
+      <w:bookmarkEnd w:id="5"/>
     </w:p>
     <w:p>
       <w:r>
@@ -1583,98 +1585,129 @@
       <w:pPr>
         <w:pStyle w:val="Heading2"/>
       </w:pPr>
-      <w:bookmarkStart w:id="5" w:name="_Toc349480545"/>
-      <w:r>
-        <w:t xml:space="preserve">User </w:t>
-      </w:r>
-      <w:r>
-        <w:t>Interface</w:t>
-      </w:r>
-      <w:bookmarkEnd w:id="5"/>
+      <w:bookmarkStart w:id="6" w:name="_Toc349480545"/>
+      <w:r>
+        <w:t>User Interface</w:t>
+      </w:r>
+      <w:bookmarkEnd w:id="6"/>
     </w:p>
     <w:p>
       <w:r>
         <w:t>Are all buttons defined as events/input?</w:t>
       </w:r>
       <w:r>
-        <w:t xml:space="preserve"> No. New </w:t>
+        <w:t xml:space="preserve"> No. New mock up of GUI must be created. </w:t>
+      </w:r>
+    </w:p>
+    <w:p>
+      <w:r>
+        <w:t>Are all displays defined as outputs?</w:t>
+      </w:r>
+      <w:r>
+        <w:t xml:space="preserve"> Yes.</w:t>
+      </w:r>
+    </w:p>
+    <w:p/>
+    <w:p>
+      <w:pPr>
+        <w:pStyle w:val="Heading2"/>
+      </w:pPr>
+      <w:bookmarkStart w:id="7" w:name="_Toc349480546"/>
+      <w:r>
+        <w:t>Inputs and Outputs</w:t>
+      </w:r>
+      <w:bookmarkEnd w:id="7"/>
+    </w:p>
+    <w:p>
+      <w:r>
+        <w:t xml:space="preserve">Are all user inputs represented? </w:t>
+      </w:r>
+      <w:r>
+        <w:t>V</w:t>
+      </w:r>
+      <w:r>
+        <w:t>erify with use cases</w:t>
+      </w:r>
+    </w:p>
+    <w:p>
+      <w:r>
+        <w:t xml:space="preserve">Are all outputs to robot represented? </w:t>
+      </w:r>
+      <w:r>
+        <w:t xml:space="preserve"> Yes.</w:t>
+      </w:r>
+    </w:p>
+    <w:p/>
+    <w:p>
+      <w:pPr>
+        <w:pStyle w:val="Heading2"/>
+      </w:pPr>
+      <w:bookmarkStart w:id="8" w:name="_Toc349480547"/>
+      <w:r>
+        <w:t>Events</w:t>
+      </w:r>
+      <w:bookmarkEnd w:id="8"/>
+    </w:p>
+    <w:p>
+      <w:proofErr w:type="gramStart"/>
+      <w:r>
+        <w:t>All events from user inputs?</w:t>
+      </w:r>
+      <w:proofErr w:type="gramEnd"/>
+      <w:r>
+        <w:t xml:space="preserve"> Yes.</w:t>
+      </w:r>
+    </w:p>
+    <w:p>
+      <w:proofErr w:type="gramStart"/>
+      <w:r>
+        <w:t>All events from output?</w:t>
+      </w:r>
+      <w:proofErr w:type="gramEnd"/>
+      <w:r>
+        <w:t xml:space="preserve"> Yes.</w:t>
+      </w:r>
+    </w:p>
+    <w:p/>
+    <w:p>
+      <w:pPr>
+        <w:pStyle w:val="Heading1"/>
+      </w:pPr>
+      <w:bookmarkStart w:id="9" w:name="_Toc349480548"/>
+      <w:r>
+        <w:t>Mistakes</w:t>
+      </w:r>
+      <w:bookmarkEnd w:id="9"/>
+    </w:p>
+    <w:p>
+      <w:r>
+        <w:t>$</w:t>
       </w:r>
       <w:proofErr w:type="spellStart"/>
       <w:r>
-        <w:t>mock up</w:t>
+        <w:t>max_speed</w:t>
       </w:r>
       <w:proofErr w:type="spellEnd"/>
       <w:r>
-        <w:t xml:space="preserve"> of GUI must be created. </w:t>
-      </w:r>
-    </w:p>
-    <w:p>
-      <w:r>
-        <w:t>Are all displays defined as outputs?</w:t>
-      </w:r>
-      <w:r>
-        <w:t xml:space="preserve"> Yes.</w:t>
-      </w:r>
-    </w:p>
-    <w:p/>
-    <w:p>
-      <w:pPr>
-        <w:pStyle w:val="Heading2"/>
-      </w:pPr>
-      <w:bookmarkStart w:id="6" w:name="_Toc349480546"/>
-      <w:r>
-        <w:t>Inputs and Outputs</w:t>
-      </w:r>
-      <w:bookmarkEnd w:id="6"/>
-    </w:p>
-    <w:p>
-      <w:r>
-        <w:t xml:space="preserve">Are all user inputs represented? </w:t>
-      </w:r>
-      <w:r>
-        <w:t>V</w:t>
-      </w:r>
-      <w:r>
-        <w:t>erify with use cases</w:t>
-      </w:r>
-    </w:p>
-    <w:p>
-      <w:r>
-        <w:t xml:space="preserve">Are all outputs to robot represented? </w:t>
-      </w:r>
-      <w:r>
-        <w:t xml:space="preserve"> Yes.</w:t>
-      </w:r>
-    </w:p>
-    <w:p/>
-    <w:p>
-      <w:pPr>
-        <w:pStyle w:val="Heading2"/>
-      </w:pPr>
-      <w:bookmarkStart w:id="7" w:name="_Toc349480547"/>
-      <w:r>
-        <w:t>Events</w:t>
-      </w:r>
-      <w:bookmarkEnd w:id="7"/>
-    </w:p>
-    <w:p>
-      <w:proofErr w:type="gramStart"/>
-      <w:r>
-        <w:t>All events from user inputs?</w:t>
-      </w:r>
-      <w:proofErr w:type="gramEnd"/>
-      <w:r>
-        <w:t xml:space="preserve"> Yes.</w:t>
-      </w:r>
-    </w:p>
-    <w:p>
-      <w:proofErr w:type="gramStart"/>
-      <w:r>
-        <w:t>All events from output?</w:t>
-      </w:r>
-      <w:proofErr w:type="gramEnd"/>
-      <w:r>
-        <w:t xml:space="preserve"> Yes.</w:t>
+        <w:t>$ and $</w:t>
+      </w:r>
+      <w:proofErr w:type="spellStart"/>
+      <w:r>
+        <w:t>arc_radius</w:t>
+      </w:r>
+      <w:proofErr w:type="spellEnd"/>
+      <w:r>
+        <w:t>$ undefined</w:t>
+      </w:r>
+    </w:p>
+    <w:p>
+      <w:r>
+        <w:t>Table of Contents not updated</w:t>
+      </w:r>
+    </w:p>
+    <w:p>
+      <w:r>
+        <w:t>New mock up image of GUI needed with new changes to inputs and outputs accounted for.</w:t>
       </w:r>
     </w:p>
     <w:p/>
@@ -1682,11 +1715,11 @@
       <w:pPr>
         <w:pStyle w:val="Heading1"/>
       </w:pPr>
-      <w:bookmarkStart w:id="8" w:name="_Toc349480548"/>
-      <w:r>
-        <w:t>Mistakes</w:t>
-      </w:r>
-      <w:bookmarkEnd w:id="8"/>
+      <w:bookmarkStart w:id="10" w:name="_Toc349480549"/>
+      <w:r>
+        <w:t>Revisions</w:t>
+      </w:r>
+      <w:bookmarkEnd w:id="10"/>
     </w:p>
     <w:p>
       <w:r>
@@ -1706,50 +1739,8 @@
       </w:r>
       <w:proofErr w:type="spellEnd"/>
       <w:r>
-        <w:t>$ undefined</w:t>
-      </w:r>
-    </w:p>
-    <w:p>
-      <w:r>
-        <w:t>Table of Contents not updated</w:t>
-      </w:r>
-    </w:p>
-    <w:p>
-      <w:r>
-        <w:t>New mock up image of GUI needed with new changes to inputs and outputs accounted for.</w:t>
-      </w:r>
-    </w:p>
-    <w:p/>
-    <w:p>
-      <w:pPr>
-        <w:pStyle w:val="Heading1"/>
-      </w:pPr>
-      <w:bookmarkStart w:id="9" w:name="_Toc349480549"/>
-      <w:r>
-        <w:t>Revisions</w:t>
-      </w:r>
-      <w:bookmarkEnd w:id="9"/>
-    </w:p>
-    <w:p>
-      <w:r>
         <w:t>$</w:t>
       </w:r>
-      <w:proofErr w:type="spellStart"/>
-      <w:r>
-        <w:t>max_speed</w:t>
-      </w:r>
-      <w:proofErr w:type="spellEnd"/>
-      <w:r>
-        <w:t>$ and $</w:t>
-      </w:r>
-      <w:proofErr w:type="spellStart"/>
-      <w:r>
-        <w:t>arc_radius</w:t>
-      </w:r>
-      <w:proofErr w:type="spellEnd"/>
-      <w:r>
-        <w:t>$</w:t>
-      </w:r>
       <w:r>
         <w:t xml:space="preserve"> to be determined after testing.</w:t>
       </w:r>
@@ -1758,18 +1749,14 @@
       <w:r>
         <w:t>Table of Contents edited</w:t>
       </w:r>
-      <w:bookmarkStart w:id="10" w:name="_GoBack"/>
-      <w:bookmarkEnd w:id="10"/>
       <w:r>
         <w:t>.</w:t>
       </w:r>
     </w:p>
     <w:p>
-      <w:proofErr w:type="gramStart"/>
       <w:r>
         <w:t>New mock up to be added by group member absent from meeting.</w:t>
       </w:r>
-      <w:proofErr w:type="gramEnd"/>
     </w:p>
     <w:sectPr>
       <w:footerReference w:type="even" r:id="rId9"/>
@@ -1785,7 +1772,7 @@
 </file>
 
 <file path=word/endnotes.xml><?xml version="1.0" encoding="utf-8"?>
-<w:endnotes xmlns:wpc="http://schemas.microsoft.com/office/word/2010/wordprocessingCanvas" xmlns:mc="http://schemas.openxmlformats.org/markup-compatibility/2006" xmlns:o="urn:schemas-microsoft-com:office:office" xmlns:r="http://schemas.openxmlformats.org/officeDocument/2006/relationships" xmlns:m="http://schemas.openxmlformats.org/officeDocument/2006/math" xmlns:v="urn:schemas-microsoft-com:vml" xmlns:wp14="http://schemas.microsoft.com/office/word/2010/wordprocessingDrawing" xmlns:wp="http://schemas.openxmlformats.org/drawingml/2006/wordprocessingDrawing" xmlns:w10="urn:schemas-microsoft-com:office:word" xmlns:w="http://schemas.openxmlformats.org/wordprocessingml/2006/main" xmlns:w14="http://schemas.microsoft.com/office/word/2010/wordml" xmlns:wpg="http://schemas.microsoft.com/office/word/2010/wordprocessingGroup" xmlns:wpi="http://schemas.microsoft.com/office/word/2010/wordprocessingInk" xmlns:wne="http://schemas.microsoft.com/office/word/2006/wordml" xmlns:wps="http://schemas.microsoft.com/office/word/2010/wordprocessingShape" mc:Ignorable="w14 wp14">
+<w:endnotes xmlns:wpc="http://schemas.microsoft.com/office/word/2010/wordprocessingCanvas" xmlns:mo="http://schemas.microsoft.com/office/mac/office/2008/main" xmlns:mc="http://schemas.openxmlformats.org/markup-compatibility/2006" xmlns:mv="urn:schemas-microsoft-com:mac:vml" xmlns:o="urn:schemas-microsoft-com:office:office" xmlns:r="http://schemas.openxmlformats.org/officeDocument/2006/relationships" xmlns:m="http://schemas.openxmlformats.org/officeDocument/2006/math" xmlns:v="urn:schemas-microsoft-com:vml" xmlns:wp14="http://schemas.microsoft.com/office/word/2010/wordprocessingDrawing" xmlns:wp="http://schemas.openxmlformats.org/drawingml/2006/wordprocessingDrawing" xmlns:w10="urn:schemas-microsoft-com:office:word" xmlns:w="http://schemas.openxmlformats.org/wordprocessingml/2006/main" xmlns:w14="http://schemas.microsoft.com/office/word/2010/wordml" xmlns:wpg="http://schemas.microsoft.com/office/word/2010/wordprocessingGroup" xmlns:wpi="http://schemas.microsoft.com/office/word/2010/wordprocessingInk" xmlns:wne="http://schemas.microsoft.com/office/word/2006/wordml" xmlns:wps="http://schemas.microsoft.com/office/word/2010/wordprocessingShape" mc:Ignorable="w14 wp14">
   <w:endnote w:type="separator" w:id="-1">
     <w:p>
       <w:r>
@@ -1804,7 +1791,7 @@
 </file>
 
 <file path=word/footer1.xml><?xml version="1.0" encoding="utf-8"?>
-<w:ftr xmlns:wpc="http://schemas.microsoft.com/office/word/2010/wordprocessingCanvas" xmlns:mc="http://schemas.openxmlformats.org/markup-compatibility/2006" xmlns:o="urn:schemas-microsoft-com:office:office" xmlns:r="http://schemas.openxmlformats.org/officeDocument/2006/relationships" xmlns:m="http://schemas.openxmlformats.org/officeDocument/2006/math" xmlns:v="urn:schemas-microsoft-com:vml" xmlns:wp14="http://schemas.microsoft.com/office/word/2010/wordprocessingDrawing" xmlns:wp="http://schemas.openxmlformats.org/drawingml/2006/wordprocessingDrawing" xmlns:w10="urn:schemas-microsoft-com:office:word" xmlns:w="http://schemas.openxmlformats.org/wordprocessingml/2006/main" xmlns:w14="http://schemas.microsoft.com/office/word/2010/wordml" xmlns:wpg="http://schemas.microsoft.com/office/word/2010/wordprocessingGroup" xmlns:wpi="http://schemas.microsoft.com/office/word/2010/wordprocessingInk" xmlns:wne="http://schemas.microsoft.com/office/word/2006/wordml" xmlns:wps="http://schemas.microsoft.com/office/word/2010/wordprocessingShape" mc:Ignorable="w14 wp14">
+<w:ftr xmlns:wpc="http://schemas.microsoft.com/office/word/2010/wordprocessingCanvas" xmlns:mo="http://schemas.microsoft.com/office/mac/office/2008/main" xmlns:mc="http://schemas.openxmlformats.org/markup-compatibility/2006" xmlns:mv="urn:schemas-microsoft-com:mac:vml" xmlns:o="urn:schemas-microsoft-com:office:office" xmlns:r="http://schemas.openxmlformats.org/officeDocument/2006/relationships" xmlns:m="http://schemas.openxmlformats.org/officeDocument/2006/math" xmlns:v="urn:schemas-microsoft-com:vml" xmlns:wp14="http://schemas.microsoft.com/office/word/2010/wordprocessingDrawing" xmlns:wp="http://schemas.openxmlformats.org/drawingml/2006/wordprocessingDrawing" xmlns:w10="urn:schemas-microsoft-com:office:word" xmlns:w="http://schemas.openxmlformats.org/wordprocessingml/2006/main" xmlns:w14="http://schemas.microsoft.com/office/word/2010/wordml" xmlns:wpg="http://schemas.microsoft.com/office/word/2010/wordprocessingGroup" xmlns:wpi="http://schemas.microsoft.com/office/word/2010/wordprocessingInk" xmlns:wne="http://schemas.microsoft.com/office/word/2006/wordml" xmlns:wps="http://schemas.microsoft.com/office/word/2010/wordprocessingShape" mc:Ignorable="w14 wp14">
   <w:p>
     <w:pPr>
       <w:pStyle w:val="Footer"/>
@@ -1836,7 +1823,7 @@
         <w:rStyle w:val="PageNumber"/>
         <w:noProof/>
       </w:rPr>
-      <w:t>4</w:t>
+      <w:t>2</w:t>
     </w:r>
     <w:r>
       <w:rPr>
@@ -1855,7 +1842,7 @@
 </file>
 
 <file path=word/footer2.xml><?xml version="1.0" encoding="utf-8"?>
-<w:ftr xmlns:wpc="http://schemas.microsoft.com/office/word/2010/wordprocessingCanvas" xmlns:mc="http://schemas.openxmlformats.org/markup-compatibility/2006" xmlns:o="urn:schemas-microsoft-com:office:office" xmlns:r="http://schemas.openxmlformats.org/officeDocument/2006/relationships" xmlns:m="http://schemas.openxmlformats.org/officeDocument/2006/math" xmlns:v="urn:schemas-microsoft-com:vml" xmlns:wp14="http://schemas.microsoft.com/office/word/2010/wordprocessingDrawing" xmlns:wp="http://schemas.openxmlformats.org/drawingml/2006/wordprocessingDrawing" xmlns:w10="urn:schemas-microsoft-com:office:word" xmlns:w="http://schemas.openxmlformats.org/wordprocessingml/2006/main" xmlns:w14="http://schemas.microsoft.com/office/word/2010/wordml" xmlns:wpg="http://schemas.microsoft.com/office/word/2010/wordprocessingGroup" xmlns:wpi="http://schemas.microsoft.com/office/word/2010/wordprocessingInk" xmlns:wne="http://schemas.microsoft.com/office/word/2006/wordml" xmlns:wps="http://schemas.microsoft.com/office/word/2010/wordprocessingShape" mc:Ignorable="w14 wp14">
+<w:ftr xmlns:wpc="http://schemas.microsoft.com/office/word/2010/wordprocessingCanvas" xmlns:mo="http://schemas.microsoft.com/office/mac/office/2008/main" xmlns:mc="http://schemas.openxmlformats.org/markup-compatibility/2006" xmlns:mv="urn:schemas-microsoft-com:mac:vml" xmlns:o="urn:schemas-microsoft-com:office:office" xmlns:r="http://schemas.openxmlformats.org/officeDocument/2006/relationships" xmlns:m="http://schemas.openxmlformats.org/officeDocument/2006/math" xmlns:v="urn:schemas-microsoft-com:vml" xmlns:wp14="http://schemas.microsoft.com/office/word/2010/wordprocessingDrawing" xmlns:wp="http://schemas.openxmlformats.org/drawingml/2006/wordprocessingDrawing" xmlns:w10="urn:schemas-microsoft-com:office:word" xmlns:w="http://schemas.openxmlformats.org/wordprocessingml/2006/main" xmlns:w14="http://schemas.microsoft.com/office/word/2010/wordml" xmlns:wpg="http://schemas.microsoft.com/office/word/2010/wordprocessingGroup" xmlns:wpi="http://schemas.microsoft.com/office/word/2010/wordprocessingInk" xmlns:wne="http://schemas.microsoft.com/office/word/2006/wordml" xmlns:wps="http://schemas.microsoft.com/office/word/2010/wordprocessingShape" mc:Ignorable="w14 wp14">
   <w:p>
     <w:pPr>
       <w:pStyle w:val="Footer"/>
@@ -1906,7 +1893,7 @@
 </file>
 
 <file path=word/footnotes.xml><?xml version="1.0" encoding="utf-8"?>
-<w:footnotes xmlns:wpc="http://schemas.microsoft.com/office/word/2010/wordprocessingCanvas" xmlns:mc="http://schemas.openxmlformats.org/markup-compatibility/2006" xmlns:o="urn:schemas-microsoft-com:office:office" xmlns:r="http://schemas.openxmlformats.org/officeDocument/2006/relationships" xmlns:m="http://schemas.openxmlformats.org/officeDocument/2006/math" xmlns:v="urn:schemas-microsoft-com:vml" xmlns:wp14="http://schemas.microsoft.com/office/word/2010/wordprocessingDrawing" xmlns:wp="http://schemas.openxmlformats.org/drawingml/2006/wordprocessingDrawing" xmlns:w10="urn:schemas-microsoft-com:office:word" xmlns:w="http://schemas.openxmlformats.org/wordprocessingml/2006/main" xmlns:w14="http://schemas.microsoft.com/office/word/2010/wordml" xmlns:wpg="http://schemas.microsoft.com/office/word/2010/wordprocessingGroup" xmlns:wpi="http://schemas.microsoft.com/office/word/2010/wordprocessingInk" xmlns:wne="http://schemas.microsoft.com/office/word/2006/wordml" xmlns:wps="http://schemas.microsoft.com/office/word/2010/wordprocessingShape" mc:Ignorable="w14 wp14">
+<w:footnotes xmlns:wpc="http://schemas.microsoft.com/office/word/2010/wordprocessingCanvas" xmlns:mo="http://schemas.microsoft.com/office/mac/office/2008/main" xmlns:mc="http://schemas.openxmlformats.org/markup-compatibility/2006" xmlns:mv="urn:schemas-microsoft-com:mac:vml" xmlns:o="urn:schemas-microsoft-com:office:office" xmlns:r="http://schemas.openxmlformats.org/officeDocument/2006/relationships" xmlns:m="http://schemas.openxmlformats.org/officeDocument/2006/math" xmlns:v="urn:schemas-microsoft-com:vml" xmlns:wp14="http://schemas.microsoft.com/office/word/2010/wordprocessingDrawing" xmlns:wp="http://schemas.openxmlformats.org/drawingml/2006/wordprocessingDrawing" xmlns:w10="urn:schemas-microsoft-com:office:word" xmlns:w="http://schemas.openxmlformats.org/wordprocessingml/2006/main" xmlns:w14="http://schemas.microsoft.com/office/word/2010/wordml" xmlns:wpg="http://schemas.microsoft.com/office/word/2010/wordprocessingGroup" xmlns:wpi="http://schemas.microsoft.com/office/word/2010/wordprocessingInk" xmlns:wne="http://schemas.microsoft.com/office/word/2006/wordml" xmlns:wps="http://schemas.microsoft.com/office/word/2010/wordprocessingShape" mc:Ignorable="w14 wp14">
   <w:footnote w:type="separator" w:id="-1">
     <w:p>
       <w:r>
@@ -1925,7 +1912,7 @@
 </file>
 
 <file path=word/header1.xml><?xml version="1.0" encoding="utf-8"?>
-<w:hdr xmlns:wpc="http://schemas.microsoft.com/office/word/2010/wordprocessingCanvas" xmlns:mc="http://schemas.openxmlformats.org/markup-compatibility/2006" xmlns:o="urn:schemas-microsoft-com:office:office" xmlns:r="http://schemas.openxmlformats.org/officeDocument/2006/relationships" xmlns:m="http://schemas.openxmlformats.org/officeDocument/2006/math" xmlns:v="urn:schemas-microsoft-com:vml" xmlns:wp14="http://schemas.microsoft.com/office/word/2010/wordprocessingDrawing" xmlns:wp="http://schemas.openxmlformats.org/drawingml/2006/wordprocessingDrawing" xmlns:w10="urn:schemas-microsoft-com:office:word" xmlns:w="http://schemas.openxmlformats.org/wordprocessingml/2006/main" xmlns:w14="http://schemas.microsoft.com/office/word/2010/wordml" xmlns:wpg="http://schemas.microsoft.com/office/word/2010/wordprocessingGroup" xmlns:wpi="http://schemas.microsoft.com/office/word/2010/wordprocessingInk" xmlns:wne="http://schemas.microsoft.com/office/word/2006/wordml" xmlns:wps="http://schemas.microsoft.com/office/word/2010/wordprocessingShape" mc:Ignorable="w14 wp14">
+<w:hdr xmlns:wpc="http://schemas.microsoft.com/office/word/2010/wordprocessingCanvas" xmlns:mo="http://schemas.microsoft.com/office/mac/office/2008/main" xmlns:mc="http://schemas.openxmlformats.org/markup-compatibility/2006" xmlns:mv="urn:schemas-microsoft-com:mac:vml" xmlns:o="urn:schemas-microsoft-com:office:office" xmlns:r="http://schemas.openxmlformats.org/officeDocument/2006/relationships" xmlns:m="http://schemas.openxmlformats.org/officeDocument/2006/math" xmlns:v="urn:schemas-microsoft-com:vml" xmlns:wp14="http://schemas.microsoft.com/office/word/2010/wordprocessingDrawing" xmlns:wp="http://schemas.openxmlformats.org/drawingml/2006/wordprocessingDrawing" xmlns:w10="urn:schemas-microsoft-com:office:word" xmlns:w="http://schemas.openxmlformats.org/wordprocessingml/2006/main" xmlns:w14="http://schemas.microsoft.com/office/word/2010/wordml" xmlns:wpg="http://schemas.microsoft.com/office/word/2010/wordprocessingGroup" xmlns:wpi="http://schemas.microsoft.com/office/word/2010/wordprocessingInk" xmlns:wne="http://schemas.microsoft.com/office/word/2006/wordml" xmlns:wps="http://schemas.microsoft.com/office/word/2010/wordprocessingShape" mc:Ignorable="w14 wp14">
   <w:p>
     <w:pPr>
       <w:pStyle w:val="Header"/>
@@ -1939,7 +1926,7 @@
 </file>
 
 <file path=word/numbering.xml><?xml version="1.0" encoding="utf-8"?>
-<w:numbering xmlns:wpc="http://schemas.microsoft.com/office/word/2010/wordprocessingCanvas" xmlns:mc="http://schemas.openxmlformats.org/markup-compatibility/2006" xmlns:o="urn:schemas-microsoft-com:office:office" xmlns:r="http://schemas.openxmlformats.org/officeDocument/2006/relationships" xmlns:m="http://schemas.openxmlformats.org/officeDocument/2006/math" xmlns:v="urn:schemas-microsoft-com:vml" xmlns:wp14="http://schemas.microsoft.com/office/word/2010/wordprocessingDrawing" xmlns:wp="http://schemas.openxmlformats.org/drawingml/2006/wordprocessingDrawing" xmlns:w10="urn:schemas-microsoft-com:office:word" xmlns:w="http://schemas.openxmlformats.org/wordprocessingml/2006/main" xmlns:w14="http://schemas.microsoft.com/office/word/2010/wordml" xmlns:wpg="http://schemas.microsoft.com/office/word/2010/wordprocessingGroup" xmlns:wpi="http://schemas.microsoft.com/office/word/2010/wordprocessingInk" xmlns:wne="http://schemas.microsoft.com/office/word/2006/wordml" xmlns:wps="http://schemas.microsoft.com/office/word/2010/wordprocessingShape" mc:Ignorable="w14 wp14">
+<w:numbering xmlns:wpc="http://schemas.microsoft.com/office/word/2010/wordprocessingCanvas" xmlns:mo="http://schemas.microsoft.com/office/mac/office/2008/main" xmlns:mc="http://schemas.openxmlformats.org/markup-compatibility/2006" xmlns:mv="urn:schemas-microsoft-com:mac:vml" xmlns:o="urn:schemas-microsoft-com:office:office" xmlns:r="http://schemas.openxmlformats.org/officeDocument/2006/relationships" xmlns:m="http://schemas.openxmlformats.org/officeDocument/2006/math" xmlns:v="urn:schemas-microsoft-com:vml" xmlns:wp14="http://schemas.microsoft.com/office/word/2010/wordprocessingDrawing" xmlns:wp="http://schemas.openxmlformats.org/drawingml/2006/wordprocessingDrawing" xmlns:w10="urn:schemas-microsoft-com:office:word" xmlns:w="http://schemas.openxmlformats.org/wordprocessingml/2006/main" xmlns:w14="http://schemas.microsoft.com/office/word/2010/wordml" xmlns:wpg="http://schemas.microsoft.com/office/word/2010/wordprocessingGroup" xmlns:wpi="http://schemas.microsoft.com/office/word/2010/wordprocessingInk" xmlns:wne="http://schemas.microsoft.com/office/word/2006/wordml" xmlns:wps="http://schemas.microsoft.com/office/word/2010/wordprocessingShape" mc:Ignorable="w14 wp14">
   <w:abstractNum w:abstractNumId="0">
     <w:nsid w:val="0EA46726"/>
     <w:multiLevelType w:val="hybridMultilevel"/>
@@ -2134,7 +2121,7 @@
     </w:rPrDefault>
     <w:pPrDefault/>
   </w:docDefaults>
-  <w:latentStyles w:defLockedState="0" w:defUIPriority="99" w:defSemiHidden="1" w:defUnhideWhenUsed="1" w:defQFormat="0" w:count="267">
+  <w:latentStyles w:defLockedState="0" w:defUIPriority="99" w:defSemiHidden="1" w:defUnhideWhenUsed="1" w:defQFormat="0" w:count="276">
     <w:lsdException w:name="Normal" w:semiHidden="0" w:uiPriority="0" w:unhideWhenUsed="0" w:qFormat="1"/>
     <w:lsdException w:name="heading 1" w:semiHidden="0" w:uiPriority="9" w:unhideWhenUsed="0" w:qFormat="1"/>
     <w:lsdException w:name="heading 2" w:uiPriority="9" w:qFormat="1"/>
@@ -2856,7 +2843,7 @@
 </file>
 
 <file path=word/stylesWithEffects.xml><?xml version="1.0" encoding="utf-8"?>
-<w:styles xmlns:wpc="http://schemas.microsoft.com/office/word/2010/wordprocessingCanvas" xmlns:mc="http://schemas.openxmlformats.org/markup-compatibility/2006" xmlns:o="urn:schemas-microsoft-com:office:office" xmlns:r="http://schemas.openxmlformats.org/officeDocument/2006/relationships" xmlns:m="http://schemas.openxmlformats.org/officeDocument/2006/math" xmlns:v="urn:schemas-microsoft-com:vml" xmlns:wp14="http://schemas.microsoft.com/office/word/2010/wordprocessingDrawing" xmlns:wp="http://schemas.openxmlformats.org/drawingml/2006/wordprocessingDrawing" xmlns:w10="urn:schemas-microsoft-com:office:word" xmlns:w="http://schemas.openxmlformats.org/wordprocessingml/2006/main" xmlns:w14="http://schemas.microsoft.com/office/word/2010/wordml" xmlns:wpg="http://schemas.microsoft.com/office/word/2010/wordprocessingGroup" xmlns:wpi="http://schemas.microsoft.com/office/word/2010/wordprocessingInk" xmlns:wne="http://schemas.microsoft.com/office/word/2006/wordml" xmlns:wps="http://schemas.microsoft.com/office/word/2010/wordprocessingShape" mc:Ignorable="w14 wp14">
+<w:styles xmlns:wpc="http://schemas.microsoft.com/office/word/2010/wordprocessingCanvas" xmlns:mo="http://schemas.microsoft.com/office/mac/office/2008/main" xmlns:mc="http://schemas.openxmlformats.org/markup-compatibility/2006" xmlns:mv="urn:schemas-microsoft-com:mac:vml" xmlns:o="urn:schemas-microsoft-com:office:office" xmlns:r="http://schemas.openxmlformats.org/officeDocument/2006/relationships" xmlns:m="http://schemas.openxmlformats.org/officeDocument/2006/math" xmlns:v="urn:schemas-microsoft-com:vml" xmlns:wp14="http://schemas.microsoft.com/office/word/2010/wordprocessingDrawing" xmlns:wp="http://schemas.openxmlformats.org/drawingml/2006/wordprocessingDrawing" xmlns:w10="urn:schemas-microsoft-com:office:word" xmlns:w="http://schemas.openxmlformats.org/wordprocessingml/2006/main" xmlns:w14="http://schemas.microsoft.com/office/word/2010/wordml" xmlns:wpg="http://schemas.microsoft.com/office/word/2010/wordprocessingGroup" xmlns:wpi="http://schemas.microsoft.com/office/word/2010/wordprocessingInk" xmlns:wne="http://schemas.microsoft.com/office/word/2006/wordml" xmlns:wps="http://schemas.microsoft.com/office/word/2010/wordprocessingShape" mc:Ignorable="w14 wp14">
   <w:docDefaults>
     <w:rPrDefault>
       <w:rPr>
@@ -2868,7 +2855,7 @@
     </w:rPrDefault>
     <w:pPrDefault/>
   </w:docDefaults>
-  <w:latentStyles w:defLockedState="0" w:defUIPriority="99" w:defSemiHidden="1" w:defUnhideWhenUsed="1" w:defQFormat="0" w:count="267">
+  <w:latentStyles w:defLockedState="0" w:defUIPriority="99" w:defSemiHidden="1" w:defUnhideWhenUsed="1" w:defQFormat="0" w:count="276">
     <w:lsdException w:name="Normal" w:semiHidden="0" w:uiPriority="0" w:unhideWhenUsed="0" w:qFormat="1"/>
     <w:lsdException w:name="heading 1" w:semiHidden="0" w:uiPriority="9" w:unhideWhenUsed="0" w:qFormat="1"/>
     <w:lsdException w:name="heading 2" w:uiPriority="9" w:qFormat="1"/>
@@ -3912,7 +3899,7 @@
 </file>
 
 <file path=customXml/itemProps1.xml><?xml version="1.0" encoding="utf-8"?>
-<ds:datastoreItem xmlns:ds="http://schemas.openxmlformats.org/officeDocument/2006/customXml" ds:itemID="{DCD69AB8-751D-44C1-BE71-31B2E8E4280F}">
+<ds:datastoreItem xmlns:ds="http://schemas.openxmlformats.org/officeDocument/2006/customXml" ds:itemID="{49720CB9-C37A-3F44-9EB4-7BD816E89C8E}">
   <ds:schemaRefs>
     <ds:schemaRef ds:uri="http://schemas.openxmlformats.org/officeDocument/2006/bibliography"/>
   </ds:schemaRefs>

</xml_diff>